<commit_message>
added Sharphat to Experience, snapshot of SH employees
</commit_message>
<xml_diff>
--- a/reginaldcapagcuan.docx
+++ b/reginaldcapagcuan.docx
@@ -922,8 +922,9 @@
           <w:b/>
           <w:vertAlign w:val="baseline"/>
           <w:rtl w:val="0"/>
-        </w:rPr>
-        <w:t>Decusoft</w:t>
+          <w:lang w:val="en-US"/>
+        </w:rPr>
+        <w:t>Sharphat, Inc.</w:t>
       </w:r>
       <w:r>
         <w:rPr>
@@ -937,17 +938,25 @@
         <w:rPr>
           <w:vertAlign w:val="baseline"/>
           <w:rtl w:val="0"/>
-        </w:rPr>
-        <w:t>Ramsey, NJ</w:t>
-      </w:r>
-    </w:p>
-    <w:p>
-      <w:pPr>
-        <w:contextualSpacing w:val="0"/>
-        <w:rPr>
-          <w:rFonts w:ascii="Arial" w:hAnsi="Arial" w:eastAsia="Arial" w:cs="Arial"/>
-          <w:i w:val="0"/>
-          <w:vertAlign w:val="baseline"/>
+          <w:lang w:val="en-US"/>
+        </w:rPr>
+        <w:t>Englewood Cliffs</w:t>
+      </w:r>
+      <w:r>
+        <w:rPr>
+          <w:vertAlign w:val="baseline"/>
+          <w:rtl w:val="0"/>
+        </w:rPr>
+        <w:t>, NJ</w:t>
+      </w:r>
+    </w:p>
+    <w:p>
+      <w:pPr>
+        <w:contextualSpacing w:val="0"/>
+        <w:rPr>
+          <w:b/>
+          <w:vertAlign w:val="baseline"/>
+          <w:rtl w:val="0"/>
         </w:rPr>
       </w:pPr>
       <w:r>
@@ -956,6 +965,16 @@
           <w:i/>
           <w:vertAlign w:val="baseline"/>
           <w:rtl w:val="0"/>
+          <w:lang w:val="en-US"/>
+        </w:rPr>
+        <w:t xml:space="preserve">Senior </w:t>
+      </w:r>
+      <w:r>
+        <w:rPr>
+          <w:rFonts w:ascii="Arial" w:hAnsi="Arial" w:eastAsia="Arial" w:cs="Arial"/>
+          <w:i/>
+          <w:vertAlign w:val="baseline"/>
+          <w:rtl w:val="0"/>
         </w:rPr>
         <w:t>Application Developer</w:t>
       </w:r>
@@ -970,52 +989,41 @@
         <w:rPr>
           <w:vertAlign w:val="baseline"/>
           <w:rtl w:val="0"/>
-        </w:rPr>
-        <w:t xml:space="preserve">Jan 2017 – </w:t>
-      </w:r>
-      <w:r>
-        <w:rPr>
-          <w:rtl w:val="0"/>
-          <w:lang w:val="en-US"/>
-        </w:rPr>
-        <w:t>Aug 2017</w:t>
-      </w:r>
-    </w:p>
-    <w:p>
-      <w:pPr>
-        <w:contextualSpacing w:val="0"/>
-        <w:rPr>
-          <w:vertAlign w:val="baseline"/>
-        </w:rPr>
-      </w:pPr>
-      <w:r>
-        <w:rPr>
-          <w:vertAlign w:val="baseline"/>
-          <w:rtl w:val="0"/>
-        </w:rPr>
-        <w:t>Responsibilities included enhancing and debugging</w:t>
-      </w:r>
-      <w:r>
-        <w:rPr>
-          <w:vertAlign w:val="baseline"/>
-          <w:rtl w:val="0"/>
-          <w:lang w:val="en-US"/>
-        </w:rPr>
-        <w:t xml:space="preserve"> an enterprise web application for compensation management used by external clients. </w:t>
-      </w:r>
-      <w:r>
-        <w:rPr>
-          <w:vertAlign w:val="baseline"/>
-          <w:rtl w:val="0"/>
-        </w:rPr>
-        <w:t xml:space="preserve">Examples of </w:t>
-      </w:r>
-      <w:r>
-        <w:rPr>
-          <w:rtl w:val="0"/>
-          <w:lang w:val="en-US"/>
-        </w:rPr>
-        <w:t>work are</w:t>
+          <w:lang w:val="en-US"/>
+        </w:rPr>
+        <w:t xml:space="preserve">Oct </w:t>
+      </w:r>
+      <w:r>
+        <w:rPr>
+          <w:vertAlign w:val="baseline"/>
+          <w:rtl w:val="0"/>
+        </w:rPr>
+        <w:t xml:space="preserve">2017 – </w:t>
+      </w:r>
+      <w:r>
+        <w:rPr>
+          <w:rtl w:val="0"/>
+          <w:lang w:val="en-US"/>
+        </w:rPr>
+        <w:t>Sep 2019</w:t>
+      </w:r>
+    </w:p>
+    <w:p>
+      <w:pPr>
+        <w:contextualSpacing w:val="0"/>
+        <w:rPr>
+          <w:rFonts w:hint="default"/>
+          <w:vertAlign w:val="baseline"/>
+          <w:rtl w:val="0"/>
+        </w:rPr>
+      </w:pPr>
+      <w:r>
+        <w:rPr>
+          <w:rFonts w:hint="default"/>
+          <w:vertAlign w:val="baseline"/>
+          <w:rtl w:val="0"/>
+        </w:rPr>
+        <w:t>Responsibilities included development and maintenance of web applications. Work examples include:</w:t>
       </w:r>
     </w:p>
     <w:p>
@@ -1035,44 +1043,100 @@
           <w:between w:val="none" w:color="auto" w:sz="0" w:space="0"/>
         </w:pBdr>
         <w:shd w:val="clear" w:fill="auto"/>
+        <w:tabs>
+          <w:tab w:val="right" w:pos="9460"/>
+          <w:tab w:val="clear" w:pos="9360"/>
+        </w:tabs>
         <w:spacing w:before="120" w:after="120" w:line="240" w:lineRule="auto"/>
         <w:ind w:left="360" w:right="0" w:hanging="360"/>
         <w:contextualSpacing w:val="0"/>
         <w:jc w:val="left"/>
         <w:rPr>
-          <w:b w:val="0"/>
-          <w:i w:val="0"/>
-          <w:smallCaps w:val="0"/>
-          <w:strike w:val="0"/>
-          <w:color w:val="000000"/>
-          <w:sz w:val="22"/>
-          <w:szCs w:val="22"/>
-          <w:u w:val="none"/>
-          <w:shd w:val="clear" w:fill="auto"/>
-        </w:rPr>
-      </w:pPr>
-      <w:r>
-        <w:rPr>
-          <w:rtl w:val="0"/>
-        </w:rPr>
-        <w:t>Displaying</w:t>
-      </w:r>
-      <w:r>
-        <w:rPr>
-          <w:rFonts w:ascii="Georgia" w:hAnsi="Georgia" w:eastAsia="Georgia" w:cs="Georgia"/>
-          <w:b w:val="0"/>
-          <w:i w:val="0"/>
-          <w:smallCaps w:val="0"/>
-          <w:strike w:val="0"/>
-          <w:color w:val="000000"/>
-          <w:sz w:val="22"/>
-          <w:szCs w:val="22"/>
-          <w:u w:val="none"/>
-          <w:shd w:val="clear" w:fill="auto"/>
-          <w:vertAlign w:val="baseline"/>
-          <w:rtl w:val="0"/>
-        </w:rPr>
-        <w:t xml:space="preserve"> real-time charts on the application landing page that allowed drill-down and filtering functions using the Highcharts Javascript library.</w:t>
+          <w:rFonts w:hint="default" w:ascii="Georgia" w:hAnsi="Georgia" w:eastAsia="Georgia" w:cs="Georgia"/>
+          <w:b w:val="0"/>
+          <w:i w:val="0"/>
+          <w:smallCaps w:val="0"/>
+          <w:strike w:val="0"/>
+          <w:color w:val="000000"/>
+          <w:sz w:val="22"/>
+          <w:szCs w:val="22"/>
+          <w:u w:val="none"/>
+          <w:shd w:val="clear" w:fill="auto"/>
+          <w:vertAlign w:val="baseline"/>
+          <w:rtl w:val="0"/>
+          <w:lang w:val="en-US"/>
+        </w:rPr>
+      </w:pPr>
+      <w:r>
+        <w:rPr>
+          <w:rFonts w:hint="default" w:cs="Georgia"/>
+          <w:b w:val="0"/>
+          <w:i w:val="0"/>
+          <w:strike w:val="0"/>
+          <w:color w:val="000000"/>
+          <w:sz w:val="22"/>
+          <w:szCs w:val="22"/>
+          <w:u w:val="none"/>
+          <w:shd w:val="clear" w:fill="auto"/>
+          <w:vertAlign w:val="baseline"/>
+          <w:rtl w:val="0"/>
+          <w:lang w:val="en-US"/>
+        </w:rPr>
+        <w:t xml:space="preserve"> </w:t>
+      </w:r>
+      <w:r>
+        <w:rPr>
+          <w:rFonts w:hint="default" w:ascii="Georgia" w:hAnsi="Georgia" w:eastAsia="Georgia" w:cs="Georgia"/>
+          <w:b w:val="0"/>
+          <w:i w:val="0"/>
+          <w:smallCaps w:val="0"/>
+          <w:strike w:val="0"/>
+          <w:color w:val="000000"/>
+          <w:sz w:val="22"/>
+          <w:szCs w:val="22"/>
+          <w:u w:val="none"/>
+          <w:shd w:val="clear" w:fill="auto"/>
+          <w:vertAlign w:val="baseline"/>
+          <w:rtl w:val="0"/>
+          <w:lang w:val="en-US"/>
+        </w:rPr>
+        <w:t>components of a web application that tracked player injuries</w:t>
+      </w:r>
+      <w:r>
+        <w:rPr>
+          <w:rFonts w:hint="default" w:cs="Georgia"/>
+          <w:b w:val="0"/>
+          <w:i w:val="0"/>
+          <w:smallCaps w:val="0"/>
+          <w:strike w:val="0"/>
+          <w:color w:val="000000"/>
+          <w:sz w:val="22"/>
+          <w:szCs w:val="22"/>
+          <w:u w:val="none"/>
+          <w:shd w:val="clear" w:fill="auto"/>
+          <w:vertAlign w:val="baseline"/>
+          <w:rtl w:val="0"/>
+          <w:lang w:val="en-US"/>
+        </w:rPr>
+        <w:t xml:space="preserve"> using</w:t>
+      </w:r>
+      <w:r>
+        <w:rPr>
+          <w:rFonts w:hint="default" w:ascii="Georgia" w:hAnsi="Georgia" w:eastAsia="Georgia" w:cs="Georgia"/>
+          <w:b w:val="0"/>
+          <w:i w:val="0"/>
+          <w:smallCaps w:val="0"/>
+          <w:strike w:val="0"/>
+          <w:color w:val="000000"/>
+          <w:sz w:val="22"/>
+          <w:szCs w:val="22"/>
+          <w:u w:val="none"/>
+          <w:shd w:val="clear" w:fill="auto"/>
+          <w:vertAlign w:val="baseline"/>
+          <w:rtl w:val="0"/>
+          <w:lang w:val="en-US"/>
+        </w:rPr>
+        <w:t>, data grids, filters, Crystal Report generation</w:t>
       </w:r>
     </w:p>
     <w:p>
@@ -1092,88 +1156,47 @@
           <w:between w:val="none" w:color="auto" w:sz="0" w:space="0"/>
         </w:pBdr>
         <w:shd w:val="clear" w:fill="auto"/>
+        <w:tabs>
+          <w:tab w:val="right" w:pos="9460"/>
+          <w:tab w:val="clear" w:pos="9360"/>
+        </w:tabs>
         <w:spacing w:before="120" w:after="120" w:line="240" w:lineRule="auto"/>
         <w:ind w:left="360" w:right="0" w:hanging="360"/>
         <w:contextualSpacing w:val="0"/>
         <w:jc w:val="left"/>
         <w:rPr>
-          <w:b w:val="0"/>
-          <w:i w:val="0"/>
-          <w:smallCaps w:val="0"/>
-          <w:strike w:val="0"/>
-          <w:color w:val="000000"/>
-          <w:sz w:val="22"/>
-          <w:szCs w:val="22"/>
-          <w:u w:val="none"/>
-          <w:shd w:val="clear" w:fill="auto"/>
-        </w:rPr>
-      </w:pPr>
-      <w:r>
-        <w:rPr>
-          <w:rtl w:val="0"/>
-        </w:rPr>
-        <w:t>Generating</w:t>
-      </w:r>
-      <w:r>
-        <w:rPr>
-          <w:rFonts w:ascii="Georgia" w:hAnsi="Georgia" w:eastAsia="Georgia" w:cs="Georgia"/>
-          <w:b w:val="0"/>
-          <w:i w:val="0"/>
-          <w:smallCaps w:val="0"/>
-          <w:strike w:val="0"/>
-          <w:color w:val="000000"/>
-          <w:sz w:val="22"/>
-          <w:szCs w:val="22"/>
-          <w:u w:val="none"/>
-          <w:shd w:val="clear" w:fill="auto"/>
-          <w:vertAlign w:val="baseline"/>
-          <w:rtl w:val="0"/>
-        </w:rPr>
-        <w:t xml:space="preserve"> an Excel spreadsheet populated with real-time data based on the user’s data entitlements</w:t>
-      </w:r>
-      <w:r>
-        <w:rPr>
-          <w:rtl w:val="0"/>
-        </w:rPr>
-        <w:t xml:space="preserve"> using the </w:t>
-      </w:r>
-      <w:r>
-        <w:rPr>
-          <w:rFonts w:ascii="Georgia" w:hAnsi="Georgia" w:eastAsia="Georgia" w:cs="Georgia"/>
-          <w:b w:val="0"/>
-          <w:smallCaps w:val="0"/>
-          <w:strike w:val="0"/>
-          <w:color w:val="000000"/>
-          <w:sz w:val="22"/>
-          <w:szCs w:val="22"/>
-          <w:u w:val="none"/>
-          <w:shd w:val="clear" w:fill="auto"/>
-          <w:vertAlign w:val="baseline"/>
-          <w:rtl w:val="0"/>
-        </w:rPr>
-        <w:t xml:space="preserve">Infragistics </w:t>
-      </w:r>
-      <w:r>
-        <w:rPr>
-          <w:rtl w:val="0"/>
-        </w:rPr>
-        <w:t>J</w:t>
-      </w:r>
-      <w:r>
-        <w:rPr>
-          <w:rFonts w:ascii="Georgia" w:hAnsi="Georgia" w:eastAsia="Georgia" w:cs="Georgia"/>
-          <w:b w:val="0"/>
-          <w:smallCaps w:val="0"/>
-          <w:strike w:val="0"/>
-          <w:color w:val="000000"/>
-          <w:sz w:val="22"/>
-          <w:szCs w:val="22"/>
-          <w:u w:val="none"/>
-          <w:shd w:val="clear" w:fill="auto"/>
-          <w:vertAlign w:val="baseline"/>
-          <w:rtl w:val="0"/>
-        </w:rPr>
-        <w:t>avascript library.</w:t>
+          <w:rFonts w:hint="default" w:ascii="Georgia" w:hAnsi="Georgia" w:eastAsia="Georgia" w:cs="Georgia"/>
+          <w:b w:val="0"/>
+          <w:i w:val="0"/>
+          <w:smallCaps w:val="0"/>
+          <w:strike w:val="0"/>
+          <w:color w:val="000000"/>
+          <w:sz w:val="22"/>
+          <w:szCs w:val="22"/>
+          <w:u w:val="none"/>
+          <w:shd w:val="clear" w:fill="auto"/>
+          <w:vertAlign w:val="baseline"/>
+          <w:rtl w:val="0"/>
+          <w:lang w:val="en-US"/>
+        </w:rPr>
+      </w:pPr>
+      <w:r>
+        <w:rPr>
+          <w:rFonts w:hint="default" w:ascii="Georgia" w:hAnsi="Georgia" w:eastAsia="Georgia" w:cs="Georgia"/>
+          <w:b w:val="0"/>
+          <w:i w:val="0"/>
+          <w:smallCaps w:val="0"/>
+          <w:strike w:val="0"/>
+          <w:color w:val="000000"/>
+          <w:sz w:val="22"/>
+          <w:szCs w:val="22"/>
+          <w:u w:val="none"/>
+          <w:shd w:val="clear" w:fill="auto"/>
+          <w:vertAlign w:val="baseline"/>
+          <w:rtl w:val="0"/>
+          <w:lang w:val="en-US"/>
+        </w:rPr>
+        <w:t>looking up location information from the cloud using Google Places API</w:t>
       </w:r>
     </w:p>
     <w:p>
@@ -1193,16 +1216,47 @@
           <w:between w:val="none" w:color="auto" w:sz="0" w:space="0"/>
         </w:pBdr>
         <w:shd w:val="clear" w:fill="auto"/>
+        <w:tabs>
+          <w:tab w:val="right" w:pos="9460"/>
+          <w:tab w:val="clear" w:pos="9360"/>
+        </w:tabs>
         <w:spacing w:before="120" w:after="120" w:line="240" w:lineRule="auto"/>
         <w:ind w:left="360" w:right="0" w:hanging="360"/>
         <w:contextualSpacing w:val="0"/>
         <w:jc w:val="left"/>
-      </w:pPr>
-      <w:r>
-        <w:rPr>
-          <w:rtl w:val="0"/>
-        </w:rPr>
-        <w:t>Migrating application from Web Forms to Web API and Knockout.js</w:t>
+        <w:rPr>
+          <w:rFonts w:hint="default" w:ascii="Georgia" w:hAnsi="Georgia" w:eastAsia="Georgia" w:cs="Georgia"/>
+          <w:b w:val="0"/>
+          <w:i w:val="0"/>
+          <w:smallCaps w:val="0"/>
+          <w:strike w:val="0"/>
+          <w:color w:val="000000"/>
+          <w:sz w:val="22"/>
+          <w:szCs w:val="22"/>
+          <w:u w:val="none"/>
+          <w:shd w:val="clear" w:fill="auto"/>
+          <w:vertAlign w:val="baseline"/>
+          <w:rtl w:val="0"/>
+          <w:lang w:val="en-US"/>
+        </w:rPr>
+      </w:pPr>
+      <w:r>
+        <w:rPr>
+          <w:rFonts w:hint="default" w:ascii="Georgia" w:hAnsi="Georgia" w:eastAsia="Georgia" w:cs="Georgia"/>
+          <w:b w:val="0"/>
+          <w:i w:val="0"/>
+          <w:smallCaps w:val="0"/>
+          <w:strike w:val="0"/>
+          <w:color w:val="000000"/>
+          <w:sz w:val="22"/>
+          <w:szCs w:val="22"/>
+          <w:u w:val="none"/>
+          <w:shd w:val="clear" w:fill="auto"/>
+          <w:vertAlign w:val="baseline"/>
+          <w:rtl w:val="0"/>
+          <w:lang w:val="en-US"/>
+        </w:rPr>
+        <w:t>AWS-enabled components including uploading and downloading files, creating images and instances, remotely starting new servers</w:t>
       </w:r>
     </w:p>
     <w:p>
@@ -1222,38 +1276,83 @@
           <w:between w:val="none" w:color="auto" w:sz="0" w:space="0"/>
         </w:pBdr>
         <w:shd w:val="clear" w:fill="auto"/>
+        <w:tabs>
+          <w:tab w:val="right" w:pos="9460"/>
+          <w:tab w:val="clear" w:pos="9360"/>
+        </w:tabs>
         <w:spacing w:before="120" w:after="120" w:line="240" w:lineRule="auto"/>
         <w:ind w:left="360" w:right="0" w:hanging="360"/>
         <w:contextualSpacing w:val="0"/>
         <w:jc w:val="left"/>
         <w:rPr>
-          <w:b w:val="0"/>
-          <w:i w:val="0"/>
-          <w:smallCaps w:val="0"/>
-          <w:strike w:val="0"/>
-          <w:color w:val="000000"/>
-          <w:sz w:val="22"/>
-          <w:szCs w:val="22"/>
-          <w:u w:val="none"/>
-          <w:shd w:val="clear" w:fill="auto"/>
-        </w:rPr>
-      </w:pPr>
-      <w:r>
-        <w:rPr>
-          <w:rFonts w:ascii="Georgia" w:hAnsi="Georgia" w:eastAsia="Georgia" w:cs="Georgia"/>
-          <w:b w:val="0"/>
-          <w:i w:val="0"/>
-          <w:smallCaps w:val="0"/>
-          <w:strike w:val="0"/>
-          <w:color w:val="000000"/>
-          <w:sz w:val="22"/>
-          <w:szCs w:val="22"/>
-          <w:u w:val="none"/>
-          <w:shd w:val="clear" w:fill="auto"/>
-          <w:vertAlign w:val="baseline"/>
-          <w:rtl w:val="0"/>
-        </w:rPr>
-        <w:t>Other enhancements and bug fixes</w:t>
+          <w:rFonts w:hint="default" w:ascii="Georgia" w:hAnsi="Georgia" w:eastAsia="Georgia" w:cs="Georgia"/>
+          <w:b w:val="0"/>
+          <w:i w:val="0"/>
+          <w:smallCaps w:val="0"/>
+          <w:strike w:val="0"/>
+          <w:color w:val="000000"/>
+          <w:sz w:val="22"/>
+          <w:szCs w:val="22"/>
+          <w:u w:val="none"/>
+          <w:shd w:val="clear" w:fill="auto"/>
+          <w:vertAlign w:val="baseline"/>
+          <w:rtl w:val="0"/>
+          <w:lang w:val="en-US"/>
+        </w:rPr>
+      </w:pPr>
+      <w:r>
+        <w:rPr>
+          <w:rFonts w:hint="default" w:ascii="Georgia" w:hAnsi="Georgia" w:eastAsia="Georgia" w:cs="Georgia"/>
+          <w:b w:val="0"/>
+          <w:i w:val="0"/>
+          <w:smallCaps w:val="0"/>
+          <w:strike w:val="0"/>
+          <w:color w:val="000000"/>
+          <w:sz w:val="22"/>
+          <w:szCs w:val="22"/>
+          <w:u w:val="none"/>
+          <w:shd w:val="clear" w:fill="auto"/>
+          <w:vertAlign w:val="baseline"/>
+          <w:rtl w:val="0"/>
+          <w:lang w:val="en-US"/>
+        </w:rPr>
+        <w:t xml:space="preserve">tracking employee hours and </w:t>
+      </w:r>
+      <w:r>
+        <w:rPr>
+          <w:rFonts w:hint="default" w:cs="Georgia"/>
+          <w:b w:val="0"/>
+          <w:i w:val="0"/>
+          <w:smallCaps w:val="0"/>
+          <w:strike w:val="0"/>
+          <w:color w:val="000000"/>
+          <w:sz w:val="22"/>
+          <w:szCs w:val="22"/>
+          <w:u w:val="none"/>
+          <w:shd w:val="clear" w:fill="auto"/>
+          <w:vertAlign w:val="baseline"/>
+          <w:rtl w:val="0"/>
+          <w:lang w:val="en-US"/>
+        </w:rPr>
+        <w:t xml:space="preserve">company </w:t>
+      </w:r>
+      <w:r>
+        <w:rPr>
+          <w:rFonts w:hint="default" w:ascii="Georgia" w:hAnsi="Georgia" w:eastAsia="Georgia" w:cs="Georgia"/>
+          <w:b w:val="0"/>
+          <w:i w:val="0"/>
+          <w:smallCaps w:val="0"/>
+          <w:strike w:val="0"/>
+          <w:color w:val="000000"/>
+          <w:sz w:val="22"/>
+          <w:szCs w:val="22"/>
+          <w:u w:val="none"/>
+          <w:shd w:val="clear" w:fill="auto"/>
+          <w:vertAlign w:val="baseline"/>
+          <w:rtl w:val="0"/>
+          <w:lang w:val="en-US"/>
+        </w:rPr>
+        <w:t>revenues using Atlassian JIRA ticketing system, Highcharts and SQL</w:t>
       </w:r>
     </w:p>
     <w:p>
@@ -1273,192 +1372,64 @@
           <w:between w:val="none" w:color="auto" w:sz="0" w:space="0"/>
         </w:pBdr>
         <w:shd w:val="clear" w:fill="auto"/>
+        <w:tabs>
+          <w:tab w:val="right" w:pos="9460"/>
+          <w:tab w:val="clear" w:pos="9360"/>
+        </w:tabs>
         <w:spacing w:before="120" w:after="120" w:line="240" w:lineRule="auto"/>
         <w:ind w:left="360" w:right="0" w:hanging="360"/>
         <w:contextualSpacing w:val="0"/>
         <w:jc w:val="left"/>
         <w:rPr>
-          <w:rFonts w:ascii="Georgia" w:hAnsi="Georgia" w:eastAsia="Georgia" w:cs="Georgia"/>
-          <w:b w:val="0"/>
-          <w:i w:val="0"/>
-          <w:smallCaps w:val="0"/>
-          <w:strike w:val="0"/>
-          <w:color w:val="000000"/>
-          <w:sz w:val="22"/>
-          <w:szCs w:val="22"/>
-          <w:u w:val="none"/>
-          <w:shd w:val="clear" w:fill="auto"/>
-          <w:vertAlign w:val="baseline"/>
-          <w:rtl w:val="0"/>
-        </w:rPr>
-      </w:pPr>
-      <w:r>
-        <w:rPr>
-          <w:rFonts w:cs="Georgia"/>
-          <w:b w:val="0"/>
-          <w:i w:val="0"/>
-          <w:smallCaps w:val="0"/>
-          <w:strike w:val="0"/>
-          <w:color w:val="000000"/>
-          <w:sz w:val="22"/>
-          <w:szCs w:val="22"/>
-          <w:u w:val="none"/>
-          <w:shd w:val="clear" w:fill="auto"/>
-          <w:vertAlign w:val="baseline"/>
-          <w:rtl w:val="0"/>
-          <w:lang w:val="en-US"/>
-        </w:rPr>
-        <w:t xml:space="preserve">Used </w:t>
-      </w:r>
-      <w:r>
-        <w:rPr>
-          <w:rFonts w:ascii="Georgia" w:hAnsi="Georgia" w:eastAsia="Georgia" w:cs="Georgia"/>
-          <w:b w:val="0"/>
-          <w:i w:val="0"/>
-          <w:smallCaps w:val="0"/>
-          <w:strike w:val="0"/>
-          <w:color w:val="000000"/>
-          <w:sz w:val="22"/>
-          <w:szCs w:val="22"/>
-          <w:u w:val="none"/>
-          <w:shd w:val="clear" w:fill="auto"/>
-          <w:vertAlign w:val="baseline"/>
-          <w:rtl w:val="0"/>
-        </w:rPr>
-        <w:t>Web API 2, SQL Server 2012, Knockout.js, Sammy.js, AmplifyJS, Coffeescript, Bootstrap, Visual Studio 2012, SourceGear Vault, Jenkins Continuous Integration</w:t>
-      </w:r>
-    </w:p>
-    <w:p>
-      <w:pPr>
-        <w:contextualSpacing w:val="0"/>
-        <w:rPr>
-          <w:b/>
-          <w:vertAlign w:val="baseline"/>
-        </w:rPr>
-      </w:pPr>
-      <w:r>
-        <w:rPr>
-          <w:b/>
-          <w:vertAlign w:val="baseline"/>
-          <w:rtl w:val="0"/>
-        </w:rPr>
-        <w:br w:type="textWrapping"/>
-      </w:r>
-    </w:p>
-    <w:p>
-      <w:pPr>
-        <w:contextualSpacing w:val="0"/>
-        <w:rPr>
-          <w:b/>
-          <w:vertAlign w:val="baseline"/>
-        </w:rPr>
-      </w:pPr>
-      <w:r>
-        <w:br w:type="page"/>
-      </w:r>
-    </w:p>
-    <w:p>
-      <w:pPr>
-        <w:contextualSpacing w:val="0"/>
-        <w:rPr>
-          <w:b w:val="0"/>
-          <w:vertAlign w:val="baseline"/>
-        </w:rPr>
-      </w:pPr>
-      <w:r>
-        <w:rPr>
-          <w:b/>
-          <w:vertAlign w:val="baseline"/>
-          <w:rtl w:val="0"/>
-        </w:rPr>
-        <w:t>LanguageWorks, a division of Ubiqus</w:t>
-      </w:r>
-      <w:r>
-        <w:rPr>
-          <w:b/>
-          <w:vertAlign w:val="baseline"/>
-          <w:rtl w:val="0"/>
-        </w:rPr>
-        <w:tab/>
-      </w:r>
-      <w:r>
-        <w:rPr>
-          <w:vertAlign w:val="baseline"/>
-          <w:rtl w:val="0"/>
-        </w:rPr>
-        <w:t>New York, NY</w:t>
-      </w:r>
-    </w:p>
-    <w:p>
-      <w:pPr>
-        <w:contextualSpacing w:val="0"/>
-        <w:rPr>
-          <w:rFonts w:ascii="Arial" w:hAnsi="Arial" w:eastAsia="Arial" w:cs="Arial"/>
-          <w:i w:val="0"/>
-          <w:vertAlign w:val="baseline"/>
-        </w:rPr>
-      </w:pPr>
-      <w:r>
-        <w:rPr>
-          <w:rFonts w:ascii="Arial" w:hAnsi="Arial" w:eastAsia="Arial" w:cs="Arial"/>
-          <w:i/>
-          <w:vertAlign w:val="baseline"/>
-          <w:rtl w:val="0"/>
-        </w:rPr>
-        <w:t>Application Developer</w:t>
-      </w:r>
-      <w:r>
-        <w:rPr>
-          <w:vertAlign w:val="baseline"/>
-          <w:rtl w:val="0"/>
-        </w:rPr>
-        <w:tab/>
-      </w:r>
-      <w:r>
-        <w:rPr>
-          <w:vertAlign w:val="baseline"/>
-          <w:rtl w:val="0"/>
-        </w:rPr>
-        <w:t>Feb 2006 – May 201</w:t>
-      </w:r>
-      <w:r>
-        <w:rPr>
-          <w:vertAlign w:val="baseline"/>
-          <w:rtl w:val="0"/>
-          <w:lang w:val="en-US"/>
-        </w:rPr>
-        <w:t>6</w:t>
-      </w:r>
-    </w:p>
-    <w:p>
-      <w:pPr>
-        <w:keepNext w:val="0"/>
-        <w:keepLines w:val="0"/>
-        <w:widowControl/>
-        <w:pBdr>
-          <w:top w:val="none" w:color="auto" w:sz="0" w:space="0"/>
-          <w:left w:val="none" w:color="auto" w:sz="0" w:space="0"/>
-          <w:bottom w:val="none" w:color="auto" w:sz="0" w:space="0"/>
-          <w:right w:val="none" w:color="auto" w:sz="0" w:space="0"/>
-          <w:between w:val="none" w:color="auto" w:sz="0" w:space="0"/>
-        </w:pBdr>
-        <w:shd w:val="clear" w:fill="auto"/>
-        <w:spacing w:before="120" w:after="120" w:line="240" w:lineRule="auto"/>
-        <w:ind w:right="0"/>
-        <w:contextualSpacing w:val="0"/>
-        <w:jc w:val="left"/>
-        <w:rPr>
-          <w:rFonts w:hint="default"/>
-          <w:rtl w:val="0"/>
-          <w:lang w:val="en-US"/>
-        </w:rPr>
-      </w:pPr>
-      <w:r>
-        <w:rPr>
-          <w:rtl w:val="0"/>
-          <w:lang w:val="en-US"/>
-        </w:rPr>
-        <w:t>Was hired to develop applications for project management using Lotus Notes.  Over several years, I progressively worked with .Net platform. Some of the work I was involved in are:</w:t>
+          <w:rFonts w:hint="default" w:ascii="Georgia" w:hAnsi="Georgia" w:eastAsia="Georgia" w:cs="Georgia"/>
+          <w:b w:val="0"/>
+          <w:i w:val="0"/>
+          <w:smallCaps w:val="0"/>
+          <w:strike w:val="0"/>
+          <w:color w:val="000000"/>
+          <w:sz w:val="22"/>
+          <w:szCs w:val="22"/>
+          <w:u w:val="none"/>
+          <w:shd w:val="clear" w:fill="auto"/>
+          <w:vertAlign w:val="baseline"/>
+          <w:rtl w:val="0"/>
+          <w:lang w:val="en-US"/>
+        </w:rPr>
+      </w:pPr>
+      <w:r>
+        <w:rPr>
+          <w:rFonts w:hint="default" w:cs="Georgia"/>
+          <w:b w:val="0"/>
+          <w:i w:val="0"/>
+          <w:strike w:val="0"/>
+          <w:color w:val="000000"/>
+          <w:sz w:val="22"/>
+          <w:szCs w:val="22"/>
+          <w:u w:val="none"/>
+          <w:shd w:val="clear" w:fill="auto"/>
+          <w:vertAlign w:val="baseline"/>
+          <w:rtl w:val="0"/>
+          <w:lang w:val="en-US"/>
+        </w:rPr>
+        <w:t>M</w:t>
+      </w:r>
+      <w:r>
+        <w:rPr>
+          <w:rFonts w:hint="default" w:cs="Georgia"/>
+          <w:b w:val="0"/>
+          <w:i w:val="0"/>
+          <w:smallCaps w:val="0"/>
+          <w:strike w:val="0"/>
+          <w:color w:val="000000"/>
+          <w:sz w:val="22"/>
+          <w:szCs w:val="22"/>
+          <w:u w:val="none"/>
+          <w:shd w:val="clear" w:fill="auto"/>
+          <w:vertAlign w:val="baseline"/>
+          <w:rtl w:val="0"/>
+          <w:lang w:val="en-US"/>
+        </w:rPr>
+        <w:t>obile-responsive user interface</w:t>
       </w:r>
     </w:p>
     <w:p>
@@ -1478,129 +1449,186 @@
           <w:between w:val="none" w:color="auto" w:sz="0" w:space="0"/>
         </w:pBdr>
         <w:shd w:val="clear" w:fill="auto"/>
+        <w:tabs>
+          <w:tab w:val="right" w:pos="9460"/>
+          <w:tab w:val="clear" w:pos="9360"/>
+        </w:tabs>
         <w:spacing w:before="120" w:after="120" w:line="240" w:lineRule="auto"/>
         <w:ind w:left="360" w:right="0" w:hanging="360"/>
         <w:contextualSpacing w:val="0"/>
         <w:jc w:val="left"/>
         <w:rPr>
-          <w:rFonts w:ascii="Georgia" w:hAnsi="Georgia" w:eastAsia="Georgia" w:cs="Georgia"/>
-          <w:b w:val="0"/>
-          <w:i w:val="0"/>
-          <w:smallCaps w:val="0"/>
-          <w:strike w:val="0"/>
-          <w:color w:val="000000"/>
-          <w:sz w:val="22"/>
-          <w:szCs w:val="22"/>
-          <w:u w:val="none"/>
-          <w:shd w:val="clear" w:fill="auto"/>
-          <w:vertAlign w:val="baseline"/>
-          <w:rtl w:val="0"/>
-        </w:rPr>
-      </w:pPr>
-      <w:r>
-        <w:rPr>
-          <w:rFonts w:cs="Georgia"/>
-          <w:b w:val="0"/>
-          <w:i w:val="0"/>
-          <w:smallCaps w:val="0"/>
-          <w:strike w:val="0"/>
-          <w:color w:val="000000"/>
-          <w:sz w:val="22"/>
-          <w:szCs w:val="22"/>
-          <w:u w:val="none"/>
-          <w:shd w:val="clear" w:fill="auto"/>
-          <w:vertAlign w:val="baseline"/>
-          <w:rtl w:val="0"/>
-          <w:lang w:val="en-US"/>
-        </w:rPr>
-        <w:t xml:space="preserve">Web Forms-based order-entry </w:t>
-      </w:r>
-      <w:r>
-        <w:rPr>
-          <w:rFonts w:ascii="Georgia" w:hAnsi="Georgia" w:eastAsia="Georgia" w:cs="Georgia"/>
-          <w:b w:val="0"/>
-          <w:i w:val="0"/>
-          <w:smallCaps w:val="0"/>
-          <w:strike w:val="0"/>
-          <w:color w:val="000000"/>
-          <w:sz w:val="22"/>
-          <w:szCs w:val="22"/>
-          <w:u w:val="none"/>
-          <w:shd w:val="clear" w:fill="auto"/>
-          <w:vertAlign w:val="baseline"/>
-          <w:rtl w:val="0"/>
-        </w:rPr>
-        <w:t>web application for  external users</w:t>
-      </w:r>
-      <w:r>
-        <w:rPr>
-          <w:rFonts w:cs="Georgia"/>
-          <w:b w:val="0"/>
-          <w:i w:val="0"/>
-          <w:smallCaps w:val="0"/>
-          <w:strike w:val="0"/>
-          <w:color w:val="000000"/>
-          <w:sz w:val="22"/>
-          <w:szCs w:val="22"/>
-          <w:u w:val="none"/>
-          <w:shd w:val="clear" w:fill="auto"/>
-          <w:vertAlign w:val="baseline"/>
-          <w:rtl w:val="0"/>
-          <w:lang w:val="en-US"/>
-        </w:rPr>
-        <w:t xml:space="preserve"> that interfaced with legacy application</w:t>
-      </w:r>
-      <w:r>
-        <w:rPr>
-          <w:rFonts w:ascii="Georgia" w:hAnsi="Georgia" w:eastAsia="Georgia" w:cs="Georgia"/>
-          <w:b w:val="0"/>
-          <w:i w:val="0"/>
-          <w:smallCaps w:val="0"/>
-          <w:strike w:val="0"/>
-          <w:color w:val="000000"/>
-          <w:sz w:val="22"/>
-          <w:szCs w:val="22"/>
-          <w:u w:val="none"/>
-          <w:shd w:val="clear" w:fill="auto"/>
-          <w:vertAlign w:val="baseline"/>
-          <w:rtl w:val="0"/>
-        </w:rPr>
-        <w:t>. Later converted application to</w:t>
-      </w:r>
-      <w:r>
-        <w:rPr>
-          <w:rFonts w:cs="Georgia"/>
-          <w:b w:val="0"/>
-          <w:i w:val="0"/>
-          <w:smallCaps w:val="0"/>
-          <w:strike w:val="0"/>
-          <w:color w:val="000000"/>
-          <w:sz w:val="22"/>
-          <w:szCs w:val="22"/>
-          <w:u w:val="none"/>
-          <w:shd w:val="clear" w:fill="auto"/>
-          <w:vertAlign w:val="baseline"/>
-          <w:rtl w:val="0"/>
-          <w:lang w:val="en-US"/>
-        </w:rPr>
-        <w:t xml:space="preserve"> .Net</w:t>
-      </w:r>
-      <w:r>
-        <w:rPr>
-          <w:rFonts w:ascii="Georgia" w:hAnsi="Georgia" w:eastAsia="Georgia" w:cs="Georgia"/>
-          <w:b w:val="0"/>
-          <w:i w:val="0"/>
-          <w:smallCaps w:val="0"/>
-          <w:strike w:val="0"/>
-          <w:color w:val="000000"/>
-          <w:sz w:val="22"/>
-          <w:szCs w:val="22"/>
-          <w:u w:val="none"/>
-          <w:shd w:val="clear" w:fill="auto"/>
-          <w:vertAlign w:val="baseline"/>
-          <w:rtl w:val="0"/>
-        </w:rPr>
-        <w:t xml:space="preserve"> MVC.</w:t>
+          <w:rFonts w:hint="default" w:ascii="Georgia" w:hAnsi="Georgia" w:eastAsia="Georgia" w:cs="Georgia"/>
+          <w:b w:val="0"/>
+          <w:i w:val="0"/>
+          <w:smallCaps w:val="0"/>
+          <w:strike w:val="0"/>
+          <w:color w:val="000000"/>
+          <w:sz w:val="22"/>
+          <w:szCs w:val="22"/>
+          <w:u w:val="none"/>
+          <w:shd w:val="clear" w:fill="auto"/>
+          <w:vertAlign w:val="baseline"/>
+          <w:rtl w:val="0"/>
+          <w:lang w:val="en-US"/>
+        </w:rPr>
+      </w:pPr>
+      <w:r>
+        <w:rPr>
+          <w:rFonts w:hint="default" w:cs="Georgia"/>
+          <w:b w:val="0"/>
+          <w:i w:val="0"/>
+          <w:smallCaps w:val="0"/>
+          <w:strike w:val="0"/>
+          <w:color w:val="000000"/>
+          <w:sz w:val="22"/>
+          <w:szCs w:val="22"/>
+          <w:u w:val="none"/>
+          <w:shd w:val="clear" w:fill="auto"/>
+          <w:vertAlign w:val="baseline"/>
+          <w:rtl w:val="0"/>
+          <w:lang w:val="en-US"/>
+        </w:rPr>
+        <w:t>Also u</w:t>
+      </w:r>
+      <w:bookmarkStart w:id="1" w:name="_GoBack"/>
+      <w:bookmarkEnd w:id="1"/>
+      <w:r>
+        <w:rPr>
+          <w:rFonts w:hint="default" w:ascii="Georgia" w:hAnsi="Georgia" w:eastAsia="Georgia" w:cs="Georgia"/>
+          <w:b w:val="0"/>
+          <w:i w:val="0"/>
+          <w:smallCaps w:val="0"/>
+          <w:strike w:val="0"/>
+          <w:color w:val="000000"/>
+          <w:sz w:val="22"/>
+          <w:szCs w:val="22"/>
+          <w:u w:val="none"/>
+          <w:shd w:val="clear" w:fill="auto"/>
+          <w:vertAlign w:val="baseline"/>
+          <w:rtl w:val="0"/>
+          <w:lang w:val="en-US"/>
+        </w:rPr>
+        <w:t>sed KnockoutJS, jQuery, Bootstrap, SASS, various JavaScript libraries, Web API, Dapper, Nlog, SignalR, Amazon EC2, Web Forms, SQL</w:t>
+      </w:r>
+    </w:p>
+    <w:p>
+      <w:pPr>
+        <w:contextualSpacing w:val="0"/>
+        <w:rPr>
+          <w:b/>
+          <w:vertAlign w:val="baseline"/>
+          <w:rtl w:val="0"/>
+        </w:rPr>
+      </w:pPr>
+    </w:p>
+    <w:p>
+      <w:pPr>
+        <w:contextualSpacing w:val="0"/>
+        <w:rPr>
+          <w:b w:val="0"/>
+          <w:vertAlign w:val="baseline"/>
+        </w:rPr>
+      </w:pPr>
+      <w:r>
+        <w:rPr>
+          <w:b/>
+          <w:vertAlign w:val="baseline"/>
+          <w:rtl w:val="0"/>
+        </w:rPr>
+        <w:t>Decusoft</w:t>
+      </w:r>
+      <w:r>
+        <w:rPr>
+          <w:b/>
+          <w:vertAlign w:val="baseline"/>
+          <w:rtl w:val="0"/>
+        </w:rPr>
+        <w:tab/>
+      </w:r>
+      <w:r>
+        <w:rPr>
+          <w:vertAlign w:val="baseline"/>
+          <w:rtl w:val="0"/>
+        </w:rPr>
+        <w:t>Ramsey, NJ</w:t>
+      </w:r>
+    </w:p>
+    <w:p>
+      <w:pPr>
+        <w:contextualSpacing w:val="0"/>
+        <w:rPr>
+          <w:rFonts w:ascii="Arial" w:hAnsi="Arial" w:eastAsia="Arial" w:cs="Arial"/>
+          <w:i w:val="0"/>
+          <w:vertAlign w:val="baseline"/>
+        </w:rPr>
+      </w:pPr>
+      <w:r>
+        <w:rPr>
+          <w:rFonts w:ascii="Arial" w:hAnsi="Arial" w:eastAsia="Arial" w:cs="Arial"/>
+          <w:i/>
+          <w:vertAlign w:val="baseline"/>
+          <w:rtl w:val="0"/>
+        </w:rPr>
+        <w:t>Application Developer</w:t>
+      </w:r>
+      <w:r>
+        <w:rPr>
+          <w:vertAlign w:val="baseline"/>
+          <w:rtl w:val="0"/>
+        </w:rPr>
+        <w:tab/>
+      </w:r>
+      <w:r>
+        <w:rPr>
+          <w:vertAlign w:val="baseline"/>
+          <w:rtl w:val="0"/>
+        </w:rPr>
+        <w:t xml:space="preserve">Jan 2017 – </w:t>
+      </w:r>
+      <w:r>
+        <w:rPr>
+          <w:rtl w:val="0"/>
+          <w:lang w:val="en-US"/>
+        </w:rPr>
+        <w:t>Aug 2017</w:t>
+      </w:r>
+    </w:p>
+    <w:p>
+      <w:pPr>
+        <w:contextualSpacing w:val="0"/>
+        <w:rPr>
+          <w:vertAlign w:val="baseline"/>
+        </w:rPr>
+      </w:pPr>
+      <w:r>
+        <w:rPr>
+          <w:vertAlign w:val="baseline"/>
+          <w:rtl w:val="0"/>
+        </w:rPr>
+        <w:t>Responsibilities included enhancing and debugging</w:t>
+      </w:r>
+      <w:r>
+        <w:rPr>
+          <w:vertAlign w:val="baseline"/>
+          <w:rtl w:val="0"/>
+          <w:lang w:val="en-US"/>
+        </w:rPr>
+        <w:t xml:space="preserve"> an enterprise web application for compensation management used by external clients. </w:t>
+      </w:r>
+      <w:r>
+        <w:rPr>
+          <w:vertAlign w:val="baseline"/>
+          <w:rtl w:val="0"/>
+        </w:rPr>
+        <w:t xml:space="preserve">Examples of </w:t>
+      </w:r>
+      <w:r>
+        <w:rPr>
+          <w:rtl w:val="0"/>
+          <w:lang w:val="en-US"/>
+        </w:rPr>
+        <w:t>work are</w:t>
       </w:r>
     </w:p>
     <w:p>
@@ -1638,6 +1666,591 @@
       </w:pPr>
       <w:r>
         <w:rPr>
+          <w:rtl w:val="0"/>
+        </w:rPr>
+        <w:t>Displaying</w:t>
+      </w:r>
+      <w:r>
+        <w:rPr>
+          <w:rFonts w:ascii="Georgia" w:hAnsi="Georgia" w:eastAsia="Georgia" w:cs="Georgia"/>
+          <w:b w:val="0"/>
+          <w:i w:val="0"/>
+          <w:smallCaps w:val="0"/>
+          <w:strike w:val="0"/>
+          <w:color w:val="000000"/>
+          <w:sz w:val="22"/>
+          <w:szCs w:val="22"/>
+          <w:u w:val="none"/>
+          <w:shd w:val="clear" w:fill="auto"/>
+          <w:vertAlign w:val="baseline"/>
+          <w:rtl w:val="0"/>
+        </w:rPr>
+        <w:t xml:space="preserve"> real-time charts on the application landing page that allowed drill-down and filtering functions using the Highcharts Javascript library.</w:t>
+      </w:r>
+    </w:p>
+    <w:p>
+      <w:pPr>
+        <w:keepNext w:val="0"/>
+        <w:keepLines w:val="0"/>
+        <w:widowControl/>
+        <w:numPr>
+          <w:ilvl w:val="0"/>
+          <w:numId w:val="1"/>
+        </w:numPr>
+        <w:pBdr>
+          <w:top w:val="none" w:color="auto" w:sz="0" w:space="0"/>
+          <w:left w:val="none" w:color="auto" w:sz="0" w:space="0"/>
+          <w:bottom w:val="none" w:color="auto" w:sz="0" w:space="0"/>
+          <w:right w:val="none" w:color="auto" w:sz="0" w:space="0"/>
+          <w:between w:val="none" w:color="auto" w:sz="0" w:space="0"/>
+        </w:pBdr>
+        <w:shd w:val="clear" w:fill="auto"/>
+        <w:spacing w:before="120" w:after="120" w:line="240" w:lineRule="auto"/>
+        <w:ind w:left="360" w:right="0" w:hanging="360"/>
+        <w:contextualSpacing w:val="0"/>
+        <w:jc w:val="left"/>
+        <w:rPr>
+          <w:b w:val="0"/>
+          <w:i w:val="0"/>
+          <w:smallCaps w:val="0"/>
+          <w:strike w:val="0"/>
+          <w:color w:val="000000"/>
+          <w:sz w:val="22"/>
+          <w:szCs w:val="22"/>
+          <w:u w:val="none"/>
+          <w:shd w:val="clear" w:fill="auto"/>
+        </w:rPr>
+      </w:pPr>
+      <w:r>
+        <w:rPr>
+          <w:rtl w:val="0"/>
+        </w:rPr>
+        <w:t>Generating</w:t>
+      </w:r>
+      <w:r>
+        <w:rPr>
+          <w:rFonts w:ascii="Georgia" w:hAnsi="Georgia" w:eastAsia="Georgia" w:cs="Georgia"/>
+          <w:b w:val="0"/>
+          <w:i w:val="0"/>
+          <w:smallCaps w:val="0"/>
+          <w:strike w:val="0"/>
+          <w:color w:val="000000"/>
+          <w:sz w:val="22"/>
+          <w:szCs w:val="22"/>
+          <w:u w:val="none"/>
+          <w:shd w:val="clear" w:fill="auto"/>
+          <w:vertAlign w:val="baseline"/>
+          <w:rtl w:val="0"/>
+        </w:rPr>
+        <w:t xml:space="preserve"> an Excel spreadsheet populated with real-time data based on the user’s data entitlements</w:t>
+      </w:r>
+      <w:r>
+        <w:rPr>
+          <w:rtl w:val="0"/>
+        </w:rPr>
+        <w:t xml:space="preserve"> using the </w:t>
+      </w:r>
+      <w:r>
+        <w:rPr>
+          <w:rFonts w:ascii="Georgia" w:hAnsi="Georgia" w:eastAsia="Georgia" w:cs="Georgia"/>
+          <w:b w:val="0"/>
+          <w:smallCaps w:val="0"/>
+          <w:strike w:val="0"/>
+          <w:color w:val="000000"/>
+          <w:sz w:val="22"/>
+          <w:szCs w:val="22"/>
+          <w:u w:val="none"/>
+          <w:shd w:val="clear" w:fill="auto"/>
+          <w:vertAlign w:val="baseline"/>
+          <w:rtl w:val="0"/>
+        </w:rPr>
+        <w:t xml:space="preserve">Infragistics </w:t>
+      </w:r>
+      <w:r>
+        <w:rPr>
+          <w:rtl w:val="0"/>
+        </w:rPr>
+        <w:t>J</w:t>
+      </w:r>
+      <w:r>
+        <w:rPr>
+          <w:rFonts w:ascii="Georgia" w:hAnsi="Georgia" w:eastAsia="Georgia" w:cs="Georgia"/>
+          <w:b w:val="0"/>
+          <w:smallCaps w:val="0"/>
+          <w:strike w:val="0"/>
+          <w:color w:val="000000"/>
+          <w:sz w:val="22"/>
+          <w:szCs w:val="22"/>
+          <w:u w:val="none"/>
+          <w:shd w:val="clear" w:fill="auto"/>
+          <w:vertAlign w:val="baseline"/>
+          <w:rtl w:val="0"/>
+        </w:rPr>
+        <w:t>avascript library.</w:t>
+      </w:r>
+    </w:p>
+    <w:p>
+      <w:pPr>
+        <w:keepNext w:val="0"/>
+        <w:keepLines w:val="0"/>
+        <w:widowControl/>
+        <w:numPr>
+          <w:ilvl w:val="0"/>
+          <w:numId w:val="1"/>
+        </w:numPr>
+        <w:pBdr>
+          <w:top w:val="none" w:color="auto" w:sz="0" w:space="0"/>
+          <w:left w:val="none" w:color="auto" w:sz="0" w:space="0"/>
+          <w:bottom w:val="none" w:color="auto" w:sz="0" w:space="0"/>
+          <w:right w:val="none" w:color="auto" w:sz="0" w:space="0"/>
+          <w:between w:val="none" w:color="auto" w:sz="0" w:space="0"/>
+        </w:pBdr>
+        <w:shd w:val="clear" w:fill="auto"/>
+        <w:spacing w:before="120" w:after="120" w:line="240" w:lineRule="auto"/>
+        <w:ind w:left="360" w:right="0" w:hanging="360"/>
+        <w:contextualSpacing w:val="0"/>
+        <w:jc w:val="left"/>
+      </w:pPr>
+      <w:r>
+        <w:rPr>
+          <w:rtl w:val="0"/>
+        </w:rPr>
+        <w:t>Migrating application from Web Forms to Web API and Knockout.js</w:t>
+      </w:r>
+    </w:p>
+    <w:p>
+      <w:pPr>
+        <w:keepNext w:val="0"/>
+        <w:keepLines w:val="0"/>
+        <w:widowControl/>
+        <w:numPr>
+          <w:ilvl w:val="0"/>
+          <w:numId w:val="1"/>
+        </w:numPr>
+        <w:pBdr>
+          <w:top w:val="none" w:color="auto" w:sz="0" w:space="0"/>
+          <w:left w:val="none" w:color="auto" w:sz="0" w:space="0"/>
+          <w:bottom w:val="none" w:color="auto" w:sz="0" w:space="0"/>
+          <w:right w:val="none" w:color="auto" w:sz="0" w:space="0"/>
+          <w:between w:val="none" w:color="auto" w:sz="0" w:space="0"/>
+        </w:pBdr>
+        <w:shd w:val="clear" w:fill="auto"/>
+        <w:spacing w:before="120" w:after="120" w:line="240" w:lineRule="auto"/>
+        <w:ind w:left="360" w:right="0" w:hanging="360"/>
+        <w:contextualSpacing w:val="0"/>
+        <w:jc w:val="left"/>
+        <w:rPr>
+          <w:b w:val="0"/>
+          <w:i w:val="0"/>
+          <w:smallCaps w:val="0"/>
+          <w:strike w:val="0"/>
+          <w:color w:val="000000"/>
+          <w:sz w:val="22"/>
+          <w:szCs w:val="22"/>
+          <w:u w:val="none"/>
+          <w:shd w:val="clear" w:fill="auto"/>
+        </w:rPr>
+      </w:pPr>
+      <w:r>
+        <w:rPr>
+          <w:rFonts w:ascii="Georgia" w:hAnsi="Georgia" w:eastAsia="Georgia" w:cs="Georgia"/>
+          <w:b w:val="0"/>
+          <w:i w:val="0"/>
+          <w:smallCaps w:val="0"/>
+          <w:strike w:val="0"/>
+          <w:color w:val="000000"/>
+          <w:sz w:val="22"/>
+          <w:szCs w:val="22"/>
+          <w:u w:val="none"/>
+          <w:shd w:val="clear" w:fill="auto"/>
+          <w:vertAlign w:val="baseline"/>
+          <w:rtl w:val="0"/>
+        </w:rPr>
+        <w:t>Other enhancements and bug fixes</w:t>
+      </w:r>
+    </w:p>
+    <w:p>
+      <w:pPr>
+        <w:keepNext w:val="0"/>
+        <w:keepLines w:val="0"/>
+        <w:widowControl/>
+        <w:numPr>
+          <w:ilvl w:val="0"/>
+          <w:numId w:val="1"/>
+        </w:numPr>
+        <w:pBdr>
+          <w:top w:val="none" w:color="auto" w:sz="0" w:space="0"/>
+          <w:left w:val="none" w:color="auto" w:sz="0" w:space="0"/>
+          <w:bottom w:val="none" w:color="auto" w:sz="0" w:space="0"/>
+          <w:right w:val="none" w:color="auto" w:sz="0" w:space="0"/>
+          <w:between w:val="none" w:color="auto" w:sz="0" w:space="0"/>
+        </w:pBdr>
+        <w:shd w:val="clear" w:fill="auto"/>
+        <w:spacing w:before="120" w:after="120" w:line="240" w:lineRule="auto"/>
+        <w:ind w:left="360" w:right="0" w:hanging="360"/>
+        <w:contextualSpacing w:val="0"/>
+        <w:jc w:val="left"/>
+        <w:rPr>
+          <w:rFonts w:ascii="Georgia" w:hAnsi="Georgia" w:eastAsia="Georgia" w:cs="Georgia"/>
+          <w:b w:val="0"/>
+          <w:i w:val="0"/>
+          <w:smallCaps w:val="0"/>
+          <w:strike w:val="0"/>
+          <w:color w:val="000000"/>
+          <w:sz w:val="22"/>
+          <w:szCs w:val="22"/>
+          <w:u w:val="none"/>
+          <w:shd w:val="clear" w:fill="auto"/>
+          <w:vertAlign w:val="baseline"/>
+          <w:rtl w:val="0"/>
+        </w:rPr>
+      </w:pPr>
+      <w:r>
+        <w:rPr>
+          <w:rFonts w:cs="Georgia"/>
+          <w:b w:val="0"/>
+          <w:i w:val="0"/>
+          <w:smallCaps w:val="0"/>
+          <w:strike w:val="0"/>
+          <w:color w:val="000000"/>
+          <w:sz w:val="22"/>
+          <w:szCs w:val="22"/>
+          <w:u w:val="none"/>
+          <w:shd w:val="clear" w:fill="auto"/>
+          <w:vertAlign w:val="baseline"/>
+          <w:rtl w:val="0"/>
+          <w:lang w:val="en-US"/>
+        </w:rPr>
+        <w:t xml:space="preserve">Used </w:t>
+      </w:r>
+      <w:r>
+        <w:rPr>
+          <w:rFonts w:ascii="Georgia" w:hAnsi="Georgia" w:eastAsia="Georgia" w:cs="Georgia"/>
+          <w:b w:val="0"/>
+          <w:i w:val="0"/>
+          <w:smallCaps w:val="0"/>
+          <w:strike w:val="0"/>
+          <w:color w:val="000000"/>
+          <w:sz w:val="22"/>
+          <w:szCs w:val="22"/>
+          <w:u w:val="none"/>
+          <w:shd w:val="clear" w:fill="auto"/>
+          <w:vertAlign w:val="baseline"/>
+          <w:rtl w:val="0"/>
+        </w:rPr>
+        <w:t>Web API 2, SQL Server 2012, Knockout.js, Sammy.js, AmplifyJS, Coffeescript, Bootstrap, Visual Studio 2012, SourceGear Vault, Jenkins Continuous Integration</w:t>
+      </w:r>
+    </w:p>
+    <w:p>
+      <w:pPr>
+        <w:contextualSpacing w:val="0"/>
+        <w:rPr>
+          <w:b/>
+          <w:vertAlign w:val="baseline"/>
+        </w:rPr>
+      </w:pPr>
+      <w:r>
+        <w:rPr>
+          <w:b/>
+          <w:vertAlign w:val="baseline"/>
+          <w:rtl w:val="0"/>
+        </w:rPr>
+        <w:br w:type="textWrapping"/>
+      </w:r>
+    </w:p>
+    <w:p>
+      <w:pPr>
+        <w:contextualSpacing w:val="0"/>
+        <w:rPr>
+          <w:b/>
+          <w:vertAlign w:val="baseline"/>
+        </w:rPr>
+      </w:pPr>
+      <w:r>
+        <w:br w:type="page"/>
+      </w:r>
+    </w:p>
+    <w:p>
+      <w:pPr>
+        <w:contextualSpacing w:val="0"/>
+        <w:rPr>
+          <w:b w:val="0"/>
+          <w:vertAlign w:val="baseline"/>
+        </w:rPr>
+      </w:pPr>
+      <w:r>
+        <w:rPr>
+          <w:b/>
+          <w:vertAlign w:val="baseline"/>
+          <w:rtl w:val="0"/>
+        </w:rPr>
+        <w:t>LanguageWorks, a division of Ubiqus</w:t>
+      </w:r>
+      <w:r>
+        <w:rPr>
+          <w:b/>
+          <w:vertAlign w:val="baseline"/>
+          <w:rtl w:val="0"/>
+        </w:rPr>
+        <w:tab/>
+      </w:r>
+      <w:r>
+        <w:rPr>
+          <w:vertAlign w:val="baseline"/>
+          <w:rtl w:val="0"/>
+        </w:rPr>
+        <w:t>New York, NY</w:t>
+      </w:r>
+    </w:p>
+    <w:p>
+      <w:pPr>
+        <w:contextualSpacing w:val="0"/>
+        <w:rPr>
+          <w:rFonts w:ascii="Arial" w:hAnsi="Arial" w:eastAsia="Arial" w:cs="Arial"/>
+          <w:i w:val="0"/>
+          <w:vertAlign w:val="baseline"/>
+        </w:rPr>
+      </w:pPr>
+      <w:r>
+        <w:rPr>
+          <w:rFonts w:ascii="Arial" w:hAnsi="Arial" w:eastAsia="Arial" w:cs="Arial"/>
+          <w:i/>
+          <w:vertAlign w:val="baseline"/>
+          <w:rtl w:val="0"/>
+        </w:rPr>
+        <w:t>Application Developer</w:t>
+      </w:r>
+      <w:r>
+        <w:rPr>
+          <w:vertAlign w:val="baseline"/>
+          <w:rtl w:val="0"/>
+        </w:rPr>
+        <w:tab/>
+      </w:r>
+      <w:r>
+        <w:rPr>
+          <w:vertAlign w:val="baseline"/>
+          <w:rtl w:val="0"/>
+        </w:rPr>
+        <w:t>Feb 2006 – May 201</w:t>
+      </w:r>
+      <w:r>
+        <w:rPr>
+          <w:vertAlign w:val="baseline"/>
+          <w:rtl w:val="0"/>
+          <w:lang w:val="en-US"/>
+        </w:rPr>
+        <w:t>6</w:t>
+      </w:r>
+    </w:p>
+    <w:p>
+      <w:pPr>
+        <w:keepNext w:val="0"/>
+        <w:keepLines w:val="0"/>
+        <w:widowControl/>
+        <w:pBdr>
+          <w:top w:val="none" w:color="auto" w:sz="0" w:space="0"/>
+          <w:left w:val="none" w:color="auto" w:sz="0" w:space="0"/>
+          <w:bottom w:val="none" w:color="auto" w:sz="0" w:space="0"/>
+          <w:right w:val="none" w:color="auto" w:sz="0" w:space="0"/>
+          <w:between w:val="none" w:color="auto" w:sz="0" w:space="0"/>
+        </w:pBdr>
+        <w:shd w:val="clear" w:fill="auto"/>
+        <w:spacing w:before="120" w:after="120" w:line="240" w:lineRule="auto"/>
+        <w:ind w:right="0"/>
+        <w:contextualSpacing w:val="0"/>
+        <w:jc w:val="left"/>
+        <w:rPr>
+          <w:rFonts w:hint="default"/>
+          <w:rtl w:val="0"/>
+          <w:lang w:val="en-US"/>
+        </w:rPr>
+      </w:pPr>
+      <w:r>
+        <w:rPr>
+          <w:rtl w:val="0"/>
+          <w:lang w:val="en-US"/>
+        </w:rPr>
+        <w:t>Was hired to develop applications for project management using Lotus Notes.  Over several years, I progressively worked with .Net platform. Some of the work I was involved in are:</w:t>
+      </w:r>
+    </w:p>
+    <w:p>
+      <w:pPr>
+        <w:keepNext w:val="0"/>
+        <w:keepLines w:val="0"/>
+        <w:widowControl/>
+        <w:numPr>
+          <w:ilvl w:val="0"/>
+          <w:numId w:val="1"/>
+        </w:numPr>
+        <w:pBdr>
+          <w:top w:val="none" w:color="auto" w:sz="0" w:space="0"/>
+          <w:left w:val="none" w:color="auto" w:sz="0" w:space="0"/>
+          <w:bottom w:val="none" w:color="auto" w:sz="0" w:space="0"/>
+          <w:right w:val="none" w:color="auto" w:sz="0" w:space="0"/>
+          <w:between w:val="none" w:color="auto" w:sz="0" w:space="0"/>
+        </w:pBdr>
+        <w:shd w:val="clear" w:fill="auto"/>
+        <w:spacing w:before="120" w:after="120" w:line="240" w:lineRule="auto"/>
+        <w:ind w:left="360" w:right="0" w:hanging="360"/>
+        <w:contextualSpacing w:val="0"/>
+        <w:jc w:val="left"/>
+        <w:rPr>
+          <w:rFonts w:ascii="Georgia" w:hAnsi="Georgia" w:eastAsia="Georgia" w:cs="Georgia"/>
+          <w:b w:val="0"/>
+          <w:i w:val="0"/>
+          <w:smallCaps w:val="0"/>
+          <w:strike w:val="0"/>
+          <w:color w:val="000000"/>
+          <w:sz w:val="22"/>
+          <w:szCs w:val="22"/>
+          <w:u w:val="none"/>
+          <w:shd w:val="clear" w:fill="auto"/>
+          <w:vertAlign w:val="baseline"/>
+          <w:rtl w:val="0"/>
+        </w:rPr>
+      </w:pPr>
+      <w:r>
+        <w:rPr>
+          <w:rFonts w:cs="Georgia"/>
+          <w:b w:val="0"/>
+          <w:i w:val="0"/>
+          <w:smallCaps w:val="0"/>
+          <w:strike w:val="0"/>
+          <w:color w:val="000000"/>
+          <w:sz w:val="22"/>
+          <w:szCs w:val="22"/>
+          <w:u w:val="none"/>
+          <w:shd w:val="clear" w:fill="auto"/>
+          <w:vertAlign w:val="baseline"/>
+          <w:rtl w:val="0"/>
+          <w:lang w:val="en-US"/>
+        </w:rPr>
+        <w:t xml:space="preserve">Web Forms-based order-entry </w:t>
+      </w:r>
+      <w:r>
+        <w:rPr>
+          <w:rFonts w:ascii="Georgia" w:hAnsi="Georgia" w:eastAsia="Georgia" w:cs="Georgia"/>
+          <w:b w:val="0"/>
+          <w:i w:val="0"/>
+          <w:smallCaps w:val="0"/>
+          <w:strike w:val="0"/>
+          <w:color w:val="000000"/>
+          <w:sz w:val="22"/>
+          <w:szCs w:val="22"/>
+          <w:u w:val="none"/>
+          <w:shd w:val="clear" w:fill="auto"/>
+          <w:vertAlign w:val="baseline"/>
+          <w:rtl w:val="0"/>
+        </w:rPr>
+        <w:t>web application for  external users</w:t>
+      </w:r>
+      <w:r>
+        <w:rPr>
+          <w:rFonts w:cs="Georgia"/>
+          <w:b w:val="0"/>
+          <w:i w:val="0"/>
+          <w:smallCaps w:val="0"/>
+          <w:strike w:val="0"/>
+          <w:color w:val="000000"/>
+          <w:sz w:val="22"/>
+          <w:szCs w:val="22"/>
+          <w:u w:val="none"/>
+          <w:shd w:val="clear" w:fill="auto"/>
+          <w:vertAlign w:val="baseline"/>
+          <w:rtl w:val="0"/>
+          <w:lang w:val="en-US"/>
+        </w:rPr>
+        <w:t xml:space="preserve"> that interfaced with legacy application</w:t>
+      </w:r>
+      <w:r>
+        <w:rPr>
+          <w:rFonts w:ascii="Georgia" w:hAnsi="Georgia" w:eastAsia="Georgia" w:cs="Georgia"/>
+          <w:b w:val="0"/>
+          <w:i w:val="0"/>
+          <w:smallCaps w:val="0"/>
+          <w:strike w:val="0"/>
+          <w:color w:val="000000"/>
+          <w:sz w:val="22"/>
+          <w:szCs w:val="22"/>
+          <w:u w:val="none"/>
+          <w:shd w:val="clear" w:fill="auto"/>
+          <w:vertAlign w:val="baseline"/>
+          <w:rtl w:val="0"/>
+        </w:rPr>
+        <w:t>. Later converted application to</w:t>
+      </w:r>
+      <w:r>
+        <w:rPr>
+          <w:rFonts w:cs="Georgia"/>
+          <w:b w:val="0"/>
+          <w:i w:val="0"/>
+          <w:smallCaps w:val="0"/>
+          <w:strike w:val="0"/>
+          <w:color w:val="000000"/>
+          <w:sz w:val="22"/>
+          <w:szCs w:val="22"/>
+          <w:u w:val="none"/>
+          <w:shd w:val="clear" w:fill="auto"/>
+          <w:vertAlign w:val="baseline"/>
+          <w:rtl w:val="0"/>
+          <w:lang w:val="en-US"/>
+        </w:rPr>
+        <w:t xml:space="preserve"> .Net</w:t>
+      </w:r>
+      <w:r>
+        <w:rPr>
+          <w:rFonts w:ascii="Georgia" w:hAnsi="Georgia" w:eastAsia="Georgia" w:cs="Georgia"/>
+          <w:b w:val="0"/>
+          <w:i w:val="0"/>
+          <w:smallCaps w:val="0"/>
+          <w:strike w:val="0"/>
+          <w:color w:val="000000"/>
+          <w:sz w:val="22"/>
+          <w:szCs w:val="22"/>
+          <w:u w:val="none"/>
+          <w:shd w:val="clear" w:fill="auto"/>
+          <w:vertAlign w:val="baseline"/>
+          <w:rtl w:val="0"/>
+        </w:rPr>
+        <w:t xml:space="preserve"> MVC.</w:t>
+      </w:r>
+    </w:p>
+    <w:p>
+      <w:pPr>
+        <w:keepNext w:val="0"/>
+        <w:keepLines w:val="0"/>
+        <w:widowControl/>
+        <w:numPr>
+          <w:ilvl w:val="0"/>
+          <w:numId w:val="1"/>
+        </w:numPr>
+        <w:pBdr>
+          <w:top w:val="none" w:color="auto" w:sz="0" w:space="0"/>
+          <w:left w:val="none" w:color="auto" w:sz="0" w:space="0"/>
+          <w:bottom w:val="none" w:color="auto" w:sz="0" w:space="0"/>
+          <w:right w:val="none" w:color="auto" w:sz="0" w:space="0"/>
+          <w:between w:val="none" w:color="auto" w:sz="0" w:space="0"/>
+        </w:pBdr>
+        <w:shd w:val="clear" w:fill="auto"/>
+        <w:spacing w:before="120" w:after="120" w:line="240" w:lineRule="auto"/>
+        <w:ind w:left="360" w:right="0" w:hanging="360"/>
+        <w:contextualSpacing w:val="0"/>
+        <w:jc w:val="left"/>
+        <w:rPr>
+          <w:b w:val="0"/>
+          <w:i w:val="0"/>
+          <w:smallCaps w:val="0"/>
+          <w:strike w:val="0"/>
+          <w:color w:val="000000"/>
+          <w:sz w:val="22"/>
+          <w:szCs w:val="22"/>
+          <w:u w:val="none"/>
+          <w:shd w:val="clear" w:fill="auto"/>
+        </w:rPr>
+      </w:pPr>
+      <w:r>
+        <w:rPr>
           <w:b w:val="0"/>
           <w:i w:val="0"/>
           <w:smallCaps w:val="0"/>
@@ -1651,8 +2264,6 @@
         </w:rPr>
         <w:t>Billing web application for third-party vendors.</w:t>
       </w:r>
-      <w:bookmarkStart w:id="1" w:name="_GoBack"/>
-      <w:bookmarkEnd w:id="1"/>
     </w:p>
     <w:p>
       <w:pPr>

</xml_diff>

<commit_message>
add "responsive web design"
</commit_message>
<xml_diff>
--- a/reginaldcapagcuan.docx
+++ b/reginaldcapagcuan.docx
@@ -1653,7 +1653,7 @@
           <w:rtl w:val="0"/>
           <w:lang w:val="en-US"/>
         </w:rPr>
-        <w:t>Making user-interface responsive to mobile devices</w:t>
+        <w:t>Incorporating responsive design to support mobile browsers</w:t>
       </w:r>
     </w:p>
     <w:p>
@@ -1804,6 +1804,8 @@
         </w:rPr>
         <w:br w:type="page"/>
       </w:r>
+      <w:bookmarkStart w:id="1" w:name="_GoBack"/>
+      <w:bookmarkEnd w:id="1"/>
     </w:p>
     <w:p>
       <w:pPr>
@@ -3454,6 +3456,7 @@
         <w:keepLines w:val="0"/>
         <w:widowControl/>
         <w:numPr>
+          <w:ilvl w:val="0"/>
           <w:numId w:val="0"/>
         </w:numPr>
         <w:pBdr>
@@ -3818,8 +3821,6 @@
         </w:rPr>
         <w:t>WeServ Systems, Inc.</w:t>
       </w:r>
-      <w:bookmarkStart w:id="1" w:name="_GoBack"/>
-      <w:bookmarkEnd w:id="1"/>
       <w:r>
         <w:rPr>
           <w:vertAlign w:val="baseline"/>

</xml_diff>

<commit_message>
added Visual Studio TFS
</commit_message>
<xml_diff>
--- a/reginaldcapagcuan.docx
+++ b/reginaldcapagcuan.docx
@@ -682,6 +682,26 @@
         </w:rPr>
         <w:t>, C# 4.5</w:t>
       </w:r>
+      <w:r>
+        <w:rPr>
+          <w:rFonts w:hint="default" w:cs="Georgia"/>
+          <w:b w:val="0"/>
+          <w:i w:val="0"/>
+          <w:smallCaps w:val="0"/>
+          <w:strike w:val="0"/>
+          <w:color w:val="000000"/>
+          <w:sz w:val="22"/>
+          <w:szCs w:val="22"/>
+          <w:u w:val="none"/>
+          <w:shd w:val="clear" w:fill="auto"/>
+          <w:vertAlign w:val="baseline"/>
+          <w:rtl w:val="0"/>
+          <w:lang w:val="en-US"/>
+        </w:rPr>
+        <w:t>, Team Foundation Server with Git</w:t>
+      </w:r>
+      <w:bookmarkStart w:id="1" w:name="_GoBack"/>
+      <w:bookmarkEnd w:id="1"/>
     </w:p>
     <w:p>
       <w:pPr>
@@ -1804,8 +1824,6 @@
         </w:rPr>
         <w:br w:type="page"/>
       </w:r>
-      <w:bookmarkStart w:id="1" w:name="_GoBack"/>
-      <w:bookmarkEnd w:id="1"/>
     </w:p>
     <w:p>
       <w:pPr>

</xml_diff>

<commit_message>
updated Sharphat section of resume and .txt version
</commit_message>
<xml_diff>
--- a/reginaldcapagcuan.docx
+++ b/reginaldcapagcuan.docx
@@ -700,8 +700,6 @@
         </w:rPr>
         <w:t>, Team Foundation Server with Git</w:t>
       </w:r>
-      <w:bookmarkStart w:id="1" w:name="_GoBack"/>
-      <w:bookmarkEnd w:id="1"/>
     </w:p>
     <w:p>
       <w:pPr>
@@ -889,6 +887,7 @@
           <w:rFonts w:hint="default"/>
           <w:vertAlign w:val="baseline"/>
           <w:rtl w:val="0"/>
+          <w:lang w:val="en-US"/>
         </w:rPr>
       </w:pPr>
       <w:r>
@@ -906,7 +905,7 @@
           <w:rtl w:val="0"/>
           <w:lang w:val="en-US"/>
         </w:rPr>
-        <w:t xml:space="preserve"> mostly using Web API, Knockout.js and SQL</w:t>
+        <w:t xml:space="preserve"> mostly using .Net Framework 4.5, Knockout.js and SQL</w:t>
       </w:r>
       <w:r>
         <w:rPr>
@@ -914,7 +913,16 @@
           <w:vertAlign w:val="baseline"/>
           <w:rtl w:val="0"/>
         </w:rPr>
-        <w:t>. Work examples include:</w:t>
+        <w:t xml:space="preserve">. </w:t>
+      </w:r>
+      <w:r>
+        <w:rPr>
+          <w:rFonts w:hint="default"/>
+          <w:vertAlign w:val="baseline"/>
+          <w:rtl w:val="0"/>
+          <w:lang w:val="en-US"/>
+        </w:rPr>
+        <w:t>Accomplishments include the following deliverables/features:</w:t>
       </w:r>
     </w:p>
     <w:p>
@@ -1051,7 +1059,7 @@
           <w:rtl w:val="0"/>
           <w:lang w:val="en-US"/>
         </w:rPr>
-        <w:t>Com</w:t>
+        <w:t>Application com</w:t>
       </w:r>
       <w:r>
         <w:rPr>
@@ -1069,7 +1077,7 @@
           <w:rtl w:val="0"/>
           <w:lang w:val="en-US"/>
         </w:rPr>
-        <w:t>ponents of a web application that tracked</w:t>
+        <w:t xml:space="preserve">ponents that </w:t>
       </w:r>
       <w:r>
         <w:rPr>
@@ -1087,7 +1095,7 @@
           <w:rtl w:val="0"/>
           <w:lang w:val="en-US"/>
         </w:rPr>
-        <w:t xml:space="preserve"> NFL</w:t>
+        <w:t>monitored NFL</w:t>
       </w:r>
       <w:r>
         <w:rPr>
@@ -1105,7 +1113,7 @@
           <w:rtl w:val="0"/>
           <w:lang w:val="en-US"/>
         </w:rPr>
-        <w:t xml:space="preserve"> player injuries</w:t>
+        <w:t xml:space="preserve"> player</w:t>
       </w:r>
       <w:r>
         <w:rPr>
@@ -1123,7 +1131,7 @@
           <w:rtl w:val="0"/>
           <w:lang w:val="en-US"/>
         </w:rPr>
-        <w:t xml:space="preserve"> using</w:t>
+        <w:t>s’ health using</w:t>
       </w:r>
       <w:r>
         <w:rPr>
@@ -1141,7 +1149,7 @@
           <w:rtl w:val="0"/>
           <w:lang w:val="en-US"/>
         </w:rPr>
-        <w:t>, data grids, filters, Crystal Report</w:t>
+        <w:t xml:space="preserve"> data grids, filters, Crystal Report</w:t>
       </w:r>
       <w:r>
         <w:rPr>
@@ -1218,7 +1226,7 @@
           <w:rtl w:val="0"/>
           <w:lang w:val="en-US"/>
         </w:rPr>
-        <w:t>C</w:t>
+        <w:t>co</w:t>
       </w:r>
       <w:r>
         <w:rPr>
@@ -1236,7 +1244,7 @@
           <w:rtl w:val="0"/>
           <w:lang w:val="en-US"/>
         </w:rPr>
-        <w:t>omponents of a web application that displayed real-time NFL game statistics using SignalR</w:t>
+        <w:t>mponents that displayed real-time NFL game statistics using SignalR, XML, etc.</w:t>
       </w:r>
     </w:p>
     <w:p>
@@ -1296,7 +1304,7 @@
           <w:rtl w:val="0"/>
           <w:lang w:val="en-US"/>
         </w:rPr>
-        <w:t>L</w:t>
+        <w:t>Address-search features</w:t>
       </w:r>
       <w:r>
         <w:rPr>
@@ -1314,7 +1322,7 @@
           <w:rtl w:val="0"/>
           <w:lang w:val="en-US"/>
         </w:rPr>
-        <w:t>ooking up location information from the cloud using Google Places API</w:t>
+        <w:t xml:space="preserve"> using Google Places API</w:t>
       </w:r>
     </w:p>
     <w:p>
@@ -1360,6 +1368,24 @@
       </w:pPr>
       <w:r>
         <w:rPr>
+          <w:rFonts w:hint="default" w:cs="Georgia"/>
+          <w:b w:val="0"/>
+          <w:i w:val="0"/>
+          <w:smallCaps w:val="0"/>
+          <w:strike w:val="0"/>
+          <w:color w:val="000000"/>
+          <w:sz w:val="22"/>
+          <w:szCs w:val="22"/>
+          <w:u w:val="none"/>
+          <w:shd w:val="clear" w:fill="auto"/>
+          <w:vertAlign w:val="baseline"/>
+          <w:rtl w:val="0"/>
+          <w:lang w:val="en-US"/>
+        </w:rPr>
+        <w:t>U</w:t>
+      </w:r>
+      <w:r>
+        <w:rPr>
           <w:rFonts w:hint="default" w:ascii="Georgia" w:hAnsi="Georgia" w:eastAsia="Georgia" w:cs="Georgia"/>
           <w:b w:val="0"/>
           <w:i w:val="0"/>
@@ -1374,7 +1400,7 @@
           <w:rtl w:val="0"/>
           <w:lang w:val="en-US"/>
         </w:rPr>
-        <w:t>AWS</w:t>
+        <w:t>ploading and downloading files, creating</w:t>
       </w:r>
       <w:r>
         <w:rPr>
@@ -1392,7 +1418,7 @@
           <w:rtl w:val="0"/>
           <w:lang w:val="en-US"/>
         </w:rPr>
-        <w:t xml:space="preserve"> Amazon EC2</w:t>
+        <w:t xml:space="preserve"> server</w:t>
       </w:r>
       <w:r>
         <w:rPr>
@@ -1410,7 +1436,7 @@
           <w:rtl w:val="0"/>
           <w:lang w:val="en-US"/>
         </w:rPr>
-        <w:t>-enabled</w:t>
+        <w:t xml:space="preserve"> images and instances,</w:t>
       </w:r>
       <w:r>
         <w:rPr>
@@ -1428,7 +1454,7 @@
           <w:rtl w:val="0"/>
           <w:lang w:val="en-US"/>
         </w:rPr>
-        <w:t xml:space="preserve"> application</w:t>
+        <w:t xml:space="preserve"> and</w:t>
       </w:r>
       <w:r>
         <w:rPr>
@@ -1446,7 +1472,25 @@
           <w:rtl w:val="0"/>
           <w:lang w:val="en-US"/>
         </w:rPr>
-        <w:t xml:space="preserve"> components including uploading and downloading files, creating images and instances, remotely starting new servers</w:t>
+        <w:t xml:space="preserve"> remotely starting new servers</w:t>
+      </w:r>
+      <w:r>
+        <w:rPr>
+          <w:rFonts w:hint="default" w:cs="Georgia"/>
+          <w:b w:val="0"/>
+          <w:i w:val="0"/>
+          <w:smallCaps w:val="0"/>
+          <w:strike w:val="0"/>
+          <w:color w:val="000000"/>
+          <w:sz w:val="22"/>
+          <w:szCs w:val="22"/>
+          <w:u w:val="none"/>
+          <w:shd w:val="clear" w:fill="auto"/>
+          <w:vertAlign w:val="baseline"/>
+          <w:rtl w:val="0"/>
+          <w:lang w:val="en-US"/>
+        </w:rPr>
+        <w:t xml:space="preserve"> in AWS Amazon EC2</w:t>
       </w:r>
     </w:p>
     <w:p>
@@ -1506,7 +1550,7 @@
           <w:rtl w:val="0"/>
           <w:lang w:val="en-US"/>
         </w:rPr>
-        <w:t>T</w:t>
+        <w:t xml:space="preserve">Tracker application for </w:t>
       </w:r>
       <w:r>
         <w:rPr>
@@ -1524,7 +1568,7 @@
           <w:rtl w:val="0"/>
           <w:lang w:val="en-US"/>
         </w:rPr>
-        <w:t xml:space="preserve">racking employee hours and </w:t>
+        <w:t xml:space="preserve">employee hours and </w:t>
       </w:r>
       <w:r>
         <w:rPr>
@@ -1560,7 +1604,7 @@
           <w:rtl w:val="0"/>
           <w:lang w:val="en-US"/>
         </w:rPr>
-        <w:t xml:space="preserve">revenues </w:t>
+        <w:t>revenues</w:t>
       </w:r>
       <w:r>
         <w:rPr>
@@ -1578,7 +1622,7 @@
           <w:rtl w:val="0"/>
           <w:lang w:val="en-US"/>
         </w:rPr>
-        <w:t xml:space="preserve">by connecting to the </w:t>
+        <w:t xml:space="preserve"> that connected to the </w:t>
       </w:r>
       <w:r>
         <w:rPr>
@@ -1614,7 +1658,7 @@
           <w:rtl w:val="0"/>
           <w:lang w:val="en-US"/>
         </w:rPr>
-        <w:t xml:space="preserve"> and displaying data using Highcharts JavaScript library</w:t>
+        <w:t xml:space="preserve"> and displayed data using Highcharts JavaScript library</w:t>
       </w:r>
     </w:p>
     <w:p>
@@ -1682,8 +1726,7 @@
         <w:keepLines w:val="0"/>
         <w:widowControl/>
         <w:numPr>
-          <w:ilvl w:val="0"/>
-          <w:numId w:val="1"/>
+          <w:numId w:val="0"/>
         </w:numPr>
         <w:pBdr>
           <w:top w:val="none" w:color="auto" w:sz="0" w:space="0"/>
@@ -1698,7 +1741,7 @@
           <w:tab w:val="clear" w:pos="9360"/>
         </w:tabs>
         <w:spacing w:before="120" w:after="120" w:line="240" w:lineRule="auto"/>
-        <w:ind w:left="360" w:right="0" w:hanging="360"/>
+        <w:ind w:leftChars="0" w:right="0" w:rightChars="0"/>
         <w:contextualSpacing w:val="0"/>
         <w:jc w:val="left"/>
         <w:rPr>
@@ -2231,8 +2274,7 @@
         <w:keepLines w:val="0"/>
         <w:widowControl/>
         <w:numPr>
-          <w:ilvl w:val="0"/>
-          <w:numId w:val="1"/>
+          <w:numId w:val="0"/>
         </w:numPr>
         <w:pBdr>
           <w:top w:val="none" w:color="auto" w:sz="0" w:space="0"/>
@@ -2243,7 +2285,7 @@
         </w:pBdr>
         <w:shd w:val="clear" w:fill="auto"/>
         <w:spacing w:before="120" w:after="120" w:line="240" w:lineRule="auto"/>
-        <w:ind w:left="360" w:right="0" w:hanging="360"/>
+        <w:ind w:leftChars="0" w:right="0" w:rightChars="0"/>
         <w:contextualSpacing w:val="0"/>
         <w:jc w:val="left"/>
         <w:rPr>
@@ -2277,7 +2319,27 @@
           <w:rtl w:val="0"/>
           <w:lang w:val="en-US"/>
         </w:rPr>
-        <w:t xml:space="preserve">Used </w:t>
+        <w:t>Use</w:t>
+      </w:r>
+      <w:bookmarkStart w:id="1" w:name="_GoBack"/>
+      <w:bookmarkEnd w:id="1"/>
+      <w:r>
+        <w:rPr>
+          <w:rFonts w:cs="Georgia"/>
+          <w:b w:val="0"/>
+          <w:i w:val="0"/>
+          <w:smallCaps w:val="0"/>
+          <w:strike w:val="0"/>
+          <w:color w:val="000000"/>
+          <w:sz w:val="22"/>
+          <w:szCs w:val="22"/>
+          <w:u w:val="none"/>
+          <w:shd w:val="clear" w:fill="auto"/>
+          <w:vertAlign w:val="baseline"/>
+          <w:rtl w:val="0"/>
+          <w:lang w:val="en-US"/>
+        </w:rPr>
+        <w:t xml:space="preserve">d </w:t>
       </w:r>
       <w:r>
         <w:rPr>

</xml_diff>

<commit_message>
added "National Football League"
</commit_message>
<xml_diff>
--- a/reginaldcapagcuan.docx
+++ b/reginaldcapagcuan.docx
@@ -698,27 +698,7 @@
           <w:rtl w:val="0"/>
           <w:lang w:val="en-US"/>
         </w:rPr>
-        <w:t xml:space="preserve">, Team Foundation Server, </w:t>
-      </w:r>
-      <w:bookmarkStart w:id="1" w:name="_GoBack"/>
-      <w:bookmarkEnd w:id="1"/>
-      <w:r>
-        <w:rPr>
-          <w:rFonts w:hint="default" w:cs="Georgia"/>
-          <w:b w:val="0"/>
-          <w:i w:val="0"/>
-          <w:smallCaps w:val="0"/>
-          <w:strike w:val="0"/>
-          <w:color w:val="000000"/>
-          <w:sz w:val="22"/>
-          <w:szCs w:val="22"/>
-          <w:u w:val="none"/>
-          <w:shd w:val="clear" w:fill="auto"/>
-          <w:vertAlign w:val="baseline"/>
-          <w:rtl w:val="0"/>
-          <w:lang w:val="en-US"/>
-        </w:rPr>
-        <w:t>Git</w:t>
+        <w:t>, Team Foundation Server, Git</w:t>
       </w:r>
     </w:p>
     <w:p>
@@ -1019,7 +999,7 @@
           <w:rtl w:val="0"/>
           <w:lang w:val="en-US"/>
         </w:rPr>
-        <w:t>onverting a Web Forms/VB application to Web API/C#/Knockout.js</w:t>
+        <w:t>onverting a Web Forms/VB application to Web API/C#/Knockout.js for the National Football League (NFL)</w:t>
       </w:r>
     </w:p>
     <w:p>
@@ -1246,7 +1226,7 @@
           <w:rtl w:val="0"/>
           <w:lang w:val="en-US"/>
         </w:rPr>
-        <w:t>co</w:t>
+        <w:t>Co</w:t>
       </w:r>
       <w:r>
         <w:rPr>
@@ -1324,7 +1304,7 @@
           <w:rtl w:val="0"/>
           <w:lang w:val="en-US"/>
         </w:rPr>
-        <w:t>Address-search features</w:t>
+        <w:t>Add Address-search features</w:t>
       </w:r>
       <w:r>
         <w:rPr>
@@ -1678,7 +1658,27 @@
           <w:rtl w:val="0"/>
           <w:lang w:val="en-US"/>
         </w:rPr>
-        <w:t xml:space="preserve"> and displayed data using Highcharts JavaScript library</w:t>
+        <w:t xml:space="preserve"> and displayed data using High</w:t>
+      </w:r>
+      <w:bookmarkStart w:id="1" w:name="_GoBack"/>
+      <w:bookmarkEnd w:id="1"/>
+      <w:r>
+        <w:rPr>
+          <w:rFonts w:hint="default" w:cs="Georgia"/>
+          <w:b w:val="0"/>
+          <w:i w:val="0"/>
+          <w:smallCaps w:val="0"/>
+          <w:strike w:val="0"/>
+          <w:color w:val="000000"/>
+          <w:sz w:val="22"/>
+          <w:szCs w:val="22"/>
+          <w:u w:val="none"/>
+          <w:shd w:val="clear" w:fill="auto"/>
+          <w:vertAlign w:val="baseline"/>
+          <w:rtl w:val="0"/>
+          <w:lang w:val="en-US"/>
+        </w:rPr>
+        <w:t>charts JavaScript library</w:t>
       </w:r>
     </w:p>
     <w:p>

</xml_diff>